<commit_message>
PA 4 option 1 and 2 complete
</commit_message>
<xml_diff>
--- a/Teaching-Algorithms/homework/pa3/starter code/cpp/lecture/lecture/PA 3 Reflection Essay.docx
+++ b/Teaching-Algorithms/homework/pa3/starter code/cpp/lecture/lecture/PA 3 Reflection Essay.docx
@@ -27,6 +27,9 @@
     </w:p>
     <w:p>
       <w:pPr>
+        <w:tabs>
+          <w:tab w:val="left" w:pos="540"/>
+        </w:tabs>
         <w:spacing w:line="480" w:lineRule="auto"/>
       </w:pPr>
       <w:r>
@@ -73,49 +76,64 @@
         <w:t xml:space="preserve"> and see if it does what I want,</w:t>
       </w:r>
       <w:r>
-        <w:t xml:space="preserve"> and </w:t>
+        <w:t xml:space="preserve"> and more about figuring out conceptually what was happening and then writing it. It was much more relaxing</w:t>
+      </w:r>
+      <w:r>
+        <w:t>. An obstacle that kept causing me issue was that the deliveries was a vector of strings, but each house on route was in its own vector. To fix this issue I put all the deliveries in one vector. I feel like as a programmer this was a mistake because it makes things easier</w:t>
+      </w:r>
+      <w:r>
+        <w:t>, but also</w:t>
+      </w:r>
+      <w:r>
+        <w:t xml:space="preserve"> increases the run time. </w:t>
+      </w:r>
+      <w:r>
+        <w:t>Another obstacle that</w:t>
+      </w:r>
+      <w:r>
+        <w:t xml:space="preserve"> I</w:t>
+      </w:r>
+      <w:r>
+        <w:t xml:space="preserve"> could not figure out was how my map created random connections for tier 2. It made me realize that it “looks” likes my code is working correctly because I am getting the correct time, but my route is not being executed in the order it should. </w:t>
+      </w:r>
+      <w:proofErr w:type="spellStart"/>
+      <w:r>
+        <w:t>Zahory</w:t>
+      </w:r>
+      <w:proofErr w:type="spellEnd"/>
+      <w:r>
+        <w:t xml:space="preserve"> and I worked on our programming assignment together which I thought helped the most because we were able to discuss how our algorithm laid out while using different languages. Towards the end of this assignment </w:t>
+      </w:r>
+      <w:r>
+        <w:t>I was just trying to get the right answer, so my code</w:t>
+      </w:r>
+      <w:r>
+        <w:t xml:space="preserve"> for tier 3</w:t>
+      </w:r>
+      <w:r>
+        <w:t>, I felt was a little funky. This assignment was a success in that I feel I finally mastered just sitting down and thinking about what is happening and putting it into code. It has become so much easier to figure out the bug and fix</w:t>
+      </w:r>
+      <w:r>
+        <w:t>ing</w:t>
+      </w:r>
+      <w:r>
+        <w:t xml:space="preserve"> it. I definitely </w:t>
+      </w:r>
+      <w:r>
+        <w:t xml:space="preserve">see that </w:t>
+      </w:r>
+      <w:r>
+        <w:t>these programming assignments improve my coding abilities</w:t>
+      </w:r>
+      <w:r>
+        <w:t xml:space="preserve">. Also, changed the connection, C to </w:t>
+      </w:r>
+      <w:r>
+        <w:lastRenderedPageBreak/>
+        <w:t>D for map 1 to have a weight of 2, instead of 1 to match the map on the programming assignment paper.</w:t>
       </w:r>
       <w:bookmarkStart w:id="0" w:name="_GoBack"/>
       <w:bookmarkEnd w:id="0"/>
-      <w:r>
-        <w:t>more about figuring out conceptually what was happening and then writing it. It was much more relaxing</w:t>
-      </w:r>
-      <w:r>
-        <w:t>. An obstacle that kept causing me issue was that the deliveries was a vector of strings, but each house on route was in its own vector. To fix this issue I put all the deliveries in one vector. I feel like as a programmer this was a mistake because it makes things easier</w:t>
-      </w:r>
-      <w:r>
-        <w:t>, but also</w:t>
-      </w:r>
-      <w:r>
-        <w:t xml:space="preserve"> increases the run time. </w:t>
-      </w:r>
-      <w:r>
-        <w:t xml:space="preserve">Another obstacle that could not figure out was how my map created random connections for tier 2. It made me realize that it “looks” likes my code is working correctly because I am getting the correct time, but my route is not being executed in the order it should. </w:t>
-      </w:r>
-      <w:proofErr w:type="spellStart"/>
-      <w:r>
-        <w:t>Zahory</w:t>
-      </w:r>
-      <w:proofErr w:type="spellEnd"/>
-      <w:r>
-        <w:t xml:space="preserve"> and I worked on our programming assignment together which I thought helped the most because we were able to discuss how our algorithm laid out while using different languages. Towards the end of this assignment </w:t>
-      </w:r>
-      <w:r>
-        <w:t xml:space="preserve">I was just trying to get the right answer, so my code, I felt was a little funky. This assignment was a success in that I feel like I finally mastered just sitting down and thinking about what is happening and putting it into code. It has become so much easier to figure out the </w:t>
-      </w:r>
-      <w:r>
-        <w:lastRenderedPageBreak/>
-        <w:t xml:space="preserve">bug and fix it. I definitely </w:t>
-      </w:r>
-      <w:r>
-        <w:t xml:space="preserve">see that </w:t>
-      </w:r>
-      <w:r>
-        <w:t>these programming assignments improve my coding abilities</w:t>
-      </w:r>
-      <w:r>
-        <w:t>, and it makes me feel more confident when coding.</w:t>
-      </w:r>
     </w:p>
     <w:sectPr>
       <w:pgSz w:w="12240" w:h="15840"/>

</xml_diff>